<commit_message>
Último commit - entrega
</commit_message>
<xml_diff>
--- a/Documento de Visão.docx
+++ b/Documento de Visão.docx
@@ -33,8 +33,8 @@
           <w:vertAlign w:val="baseline"/>
         </w:rPr>
         <w:sectPr>
-          <w:headerReference r:id="rId7" w:type="default"/>
-          <w:footerReference r:id="rId8" w:type="default"/>
+          <w:headerReference r:id="rId6" w:type="default"/>
+          <w:footerReference r:id="rId7" w:type="default"/>
           <w:pgSz w:h="16838" w:w="11906" w:orient="portrait"/>
           <w:pgMar w:bottom="1417" w:top="1417" w:left="1701" w:right="1701" w:header="708" w:footer="708"/>
           <w:pgNumType w:start="1"/>
@@ -318,14 +318,12 @@
         <w:tc>
           <w:tcPr>
             <w:shd w:fill="f2f2f2" w:val="clear"/>
-            <w:vAlign w:val="top"/>
           </w:tcPr>
           <w:p>
             <w:pPr>
-              <w:rPr>
-                <w:rFonts w:ascii="Arial" w:cs="Arial" w:eastAsia="Arial" w:hAnsi="Arial"/>
-                <w:b w:val="0"/>
-                <w:vertAlign w:val="baseline"/>
+              <w:jc w:val="center"/>
+              <w:rPr>
+                <w:rFonts w:ascii="Arial" w:cs="Arial" w:eastAsia="Arial" w:hAnsi="Arial"/>
               </w:rPr>
             </w:pPr>
             <w:r>
@@ -334,50 +332,38 @@
                 <w:rtl w:val="0"/>
               </w:rPr>
               <w:t xml:space="preserve">01/05/2023</w:t>
-            </w:r>
-            <w:r>
-              <w:rPr>
-                <w:rtl w:val="0"/>
-              </w:rPr>
             </w:r>
           </w:p>
         </w:tc>
         <w:tc>
           <w:tcPr>
             <w:shd w:fill="f2f2f2" w:val="clear"/>
-            <w:vAlign w:val="top"/>
           </w:tcPr>
           <w:p>
             <w:pPr>
-              <w:rPr>
-                <w:rFonts w:ascii="Arial" w:cs="Arial" w:eastAsia="Arial" w:hAnsi="Arial"/>
-                <w:vertAlign w:val="baseline"/>
-              </w:rPr>
-            </w:pPr>
-            <w:r>
-              <w:rPr>
-                <w:rFonts w:ascii="Arial" w:cs="Arial" w:eastAsia="Arial" w:hAnsi="Arial"/>
-                <w:rtl w:val="0"/>
-              </w:rPr>
-              <w:t xml:space="preserve">0.0.0</w:t>
-            </w:r>
-            <w:r>
-              <w:rPr>
-                <w:rtl w:val="0"/>
-              </w:rPr>
+              <w:jc w:val="center"/>
+              <w:rPr>
+                <w:rFonts w:ascii="Arial" w:cs="Arial" w:eastAsia="Arial" w:hAnsi="Arial"/>
+              </w:rPr>
+            </w:pPr>
+            <w:r>
+              <w:rPr>
+                <w:rFonts w:ascii="Arial" w:cs="Arial" w:eastAsia="Arial" w:hAnsi="Arial"/>
+                <w:rtl w:val="0"/>
+              </w:rPr>
+              <w:t xml:space="preserve">1</w:t>
             </w:r>
           </w:p>
         </w:tc>
         <w:tc>
           <w:tcPr>
             <w:shd w:fill="f2f2f2" w:val="clear"/>
-            <w:vAlign w:val="top"/>
           </w:tcPr>
           <w:p>
             <w:pPr>
-              <w:rPr>
-                <w:rFonts w:ascii="Arial" w:cs="Arial" w:eastAsia="Arial" w:hAnsi="Arial"/>
-                <w:vertAlign w:val="baseline"/>
+              <w:jc w:val="center"/>
+              <w:rPr>
+                <w:rFonts w:ascii="Arial" w:cs="Arial" w:eastAsia="Arial" w:hAnsi="Arial"/>
               </w:rPr>
             </w:pPr>
             <w:r>
@@ -386,24 +372,18 @@
                 <w:rtl w:val="0"/>
               </w:rPr>
               <w:t xml:space="preserve">Definição do escopo do projeto e plano de atividades.</w:t>
-            </w:r>
-            <w:r>
-              <w:rPr>
-                <w:rtl w:val="0"/>
-              </w:rPr>
             </w:r>
           </w:p>
         </w:tc>
         <w:tc>
           <w:tcPr>
             <w:shd w:fill="f2f2f2" w:val="clear"/>
-            <w:vAlign w:val="top"/>
           </w:tcPr>
           <w:p>
             <w:pPr>
-              <w:rPr>
-                <w:rFonts w:ascii="Arial" w:cs="Arial" w:eastAsia="Arial" w:hAnsi="Arial"/>
-                <w:vertAlign w:val="baseline"/>
+              <w:jc w:val="center"/>
+              <w:rPr>
+                <w:rFonts w:ascii="Arial" w:cs="Arial" w:eastAsia="Arial" w:hAnsi="Arial"/>
               </w:rPr>
             </w:pPr>
             <w:r>
@@ -412,11 +392,6 @@
                 <w:rtl w:val="0"/>
               </w:rPr>
               <w:t xml:space="preserve">Daniel Vinicius e Cássia Mariane</w:t>
-            </w:r>
-            <w:r>
-              <w:rPr>
-                <w:rtl w:val="0"/>
-              </w:rPr>
             </w:r>
           </w:p>
         </w:tc>
@@ -427,75 +402,74 @@
           <w:tblHeader w:val="0"/>
         </w:trPr>
         <w:tc>
-          <w:tcPr>
-            <w:vAlign w:val="top"/>
-          </w:tcPr>
-          <w:p>
-            <w:pPr>
-              <w:rPr>
-                <w:rFonts w:ascii="Arial" w:cs="Arial" w:eastAsia="Arial" w:hAnsi="Arial"/>
-                <w:b w:val="0"/>
-                <w:vertAlign w:val="baseline"/>
-              </w:rPr>
-            </w:pPr>
-            <w:r>
-              <w:rPr>
-                <w:rtl w:val="0"/>
-              </w:rPr>
-            </w:r>
-          </w:p>
-        </w:tc>
-        <w:tc>
-          <w:tcPr>
-            <w:vAlign w:val="top"/>
-          </w:tcPr>
-          <w:p>
-            <w:pPr>
-              <w:rPr>
-                <w:rFonts w:ascii="Arial" w:cs="Arial" w:eastAsia="Arial" w:hAnsi="Arial"/>
-                <w:vertAlign w:val="baseline"/>
-              </w:rPr>
-            </w:pPr>
-            <w:r>
-              <w:rPr>
-                <w:rtl w:val="0"/>
-              </w:rPr>
-            </w:r>
-          </w:p>
-        </w:tc>
-        <w:tc>
-          <w:tcPr>
-            <w:vAlign w:val="top"/>
-          </w:tcPr>
-          <w:p>
-            <w:pPr>
-              <w:rPr>
-                <w:rFonts w:ascii="Arial" w:cs="Arial" w:eastAsia="Arial" w:hAnsi="Arial"/>
-                <w:vertAlign w:val="baseline"/>
-              </w:rPr>
-            </w:pPr>
-            <w:r>
-              <w:rPr>
-                <w:rtl w:val="0"/>
-              </w:rPr>
-            </w:r>
-          </w:p>
-        </w:tc>
-        <w:tc>
-          <w:tcPr>
-            <w:vAlign w:val="top"/>
-          </w:tcPr>
-          <w:p>
-            <w:pPr>
-              <w:rPr>
-                <w:rFonts w:ascii="Arial" w:cs="Arial" w:eastAsia="Arial" w:hAnsi="Arial"/>
-                <w:vertAlign w:val="baseline"/>
-              </w:rPr>
-            </w:pPr>
-            <w:r>
-              <w:rPr>
-                <w:rtl w:val="0"/>
-              </w:rPr>
+          <w:tcPr/>
+          <w:p>
+            <w:pPr>
+              <w:jc w:val="center"/>
+              <w:rPr>
+                <w:rFonts w:ascii="Arial" w:cs="Arial" w:eastAsia="Arial" w:hAnsi="Arial"/>
+              </w:rPr>
+            </w:pPr>
+            <w:r>
+              <w:rPr>
+                <w:rFonts w:ascii="Arial" w:cs="Arial" w:eastAsia="Arial" w:hAnsi="Arial"/>
+                <w:rtl w:val="0"/>
+              </w:rPr>
+              <w:t xml:space="preserve">08/05/2023</w:t>
+            </w:r>
+          </w:p>
+        </w:tc>
+        <w:tc>
+          <w:tcPr/>
+          <w:p>
+            <w:pPr>
+              <w:jc w:val="center"/>
+              <w:rPr>
+                <w:rFonts w:ascii="Arial" w:cs="Arial" w:eastAsia="Arial" w:hAnsi="Arial"/>
+              </w:rPr>
+            </w:pPr>
+            <w:r>
+              <w:rPr>
+                <w:rFonts w:ascii="Arial" w:cs="Arial" w:eastAsia="Arial" w:hAnsi="Arial"/>
+                <w:rtl w:val="0"/>
+              </w:rPr>
+              <w:t xml:space="preserve">2</w:t>
+            </w:r>
+          </w:p>
+        </w:tc>
+        <w:tc>
+          <w:tcPr/>
+          <w:p>
+            <w:pPr>
+              <w:jc w:val="center"/>
+              <w:rPr>
+                <w:rFonts w:ascii="Arial" w:cs="Arial" w:eastAsia="Arial" w:hAnsi="Arial"/>
+              </w:rPr>
+            </w:pPr>
+            <w:r>
+              <w:rPr>
+                <w:rFonts w:ascii="Arial" w:cs="Arial" w:eastAsia="Arial" w:hAnsi="Arial"/>
+                <w:rtl w:val="0"/>
+              </w:rPr>
+              <w:t xml:space="preserve">Atualização do Plano de Atividades para o 2º Sprint: Home Page do site</w:t>
+            </w:r>
+          </w:p>
+        </w:tc>
+        <w:tc>
+          <w:tcPr/>
+          <w:p>
+            <w:pPr>
+              <w:jc w:val="center"/>
+              <w:rPr>
+                <w:rFonts w:ascii="Arial" w:cs="Arial" w:eastAsia="Arial" w:hAnsi="Arial"/>
+              </w:rPr>
+            </w:pPr>
+            <w:r>
+              <w:rPr>
+                <w:rFonts w:ascii="Arial" w:cs="Arial" w:eastAsia="Arial" w:hAnsi="Arial"/>
+                <w:rtl w:val="0"/>
+              </w:rPr>
+              <w:t xml:space="preserve">Daniel Vinicius e Cássia Mariane</w:t>
             </w:r>
           </w:p>
         </w:tc>
@@ -508,77 +482,486 @@
         <w:tc>
           <w:tcPr>
             <w:shd w:fill="f2f2f2" w:val="clear"/>
-            <w:vAlign w:val="top"/>
           </w:tcPr>
           <w:p>
             <w:pPr>
-              <w:rPr>
-                <w:rFonts w:ascii="Arial" w:cs="Arial" w:eastAsia="Arial" w:hAnsi="Arial"/>
-                <w:b w:val="0"/>
-                <w:vertAlign w:val="baseline"/>
-              </w:rPr>
-            </w:pPr>
-            <w:r>
-              <w:rPr>
-                <w:rtl w:val="0"/>
-              </w:rPr>
+              <w:jc w:val="center"/>
+              <w:rPr>
+                <w:rFonts w:ascii="Arial" w:cs="Arial" w:eastAsia="Arial" w:hAnsi="Arial"/>
+              </w:rPr>
+            </w:pPr>
+            <w:r>
+              <w:rPr>
+                <w:rFonts w:ascii="Arial" w:cs="Arial" w:eastAsia="Arial" w:hAnsi="Arial"/>
+                <w:rtl w:val="0"/>
+              </w:rPr>
+              <w:t xml:space="preserve">15/05/2023</w:t>
             </w:r>
           </w:p>
         </w:tc>
         <w:tc>
           <w:tcPr>
             <w:shd w:fill="f2f2f2" w:val="clear"/>
-            <w:vAlign w:val="top"/>
           </w:tcPr>
           <w:p>
             <w:pPr>
-              <w:rPr>
-                <w:rFonts w:ascii="Arial" w:cs="Arial" w:eastAsia="Arial" w:hAnsi="Arial"/>
-                <w:vertAlign w:val="baseline"/>
-              </w:rPr>
-            </w:pPr>
-            <w:r>
-              <w:rPr>
-                <w:rtl w:val="0"/>
-              </w:rPr>
+              <w:jc w:val="center"/>
+              <w:rPr>
+                <w:rFonts w:ascii="Arial" w:cs="Arial" w:eastAsia="Arial" w:hAnsi="Arial"/>
+              </w:rPr>
+            </w:pPr>
+            <w:r>
+              <w:rPr>
+                <w:rFonts w:ascii="Arial" w:cs="Arial" w:eastAsia="Arial" w:hAnsi="Arial"/>
+                <w:rtl w:val="0"/>
+              </w:rPr>
+              <w:t xml:space="preserve">3</w:t>
             </w:r>
           </w:p>
         </w:tc>
         <w:tc>
           <w:tcPr>
             <w:shd w:fill="f2f2f2" w:val="clear"/>
-            <w:vAlign w:val="top"/>
           </w:tcPr>
           <w:p>
             <w:pPr>
-              <w:rPr>
-                <w:rFonts w:ascii="Arial" w:cs="Arial" w:eastAsia="Arial" w:hAnsi="Arial"/>
-                <w:vertAlign w:val="baseline"/>
-              </w:rPr>
-            </w:pPr>
-            <w:r>
-              <w:rPr>
-                <w:rtl w:val="0"/>
-              </w:rPr>
+              <w:jc w:val="center"/>
+              <w:rPr>
+                <w:rFonts w:ascii="Arial" w:cs="Arial" w:eastAsia="Arial" w:hAnsi="Arial"/>
+              </w:rPr>
+            </w:pPr>
+            <w:r>
+              <w:rPr>
+                <w:rFonts w:ascii="Arial" w:cs="Arial" w:eastAsia="Arial" w:hAnsi="Arial"/>
+                <w:rtl w:val="0"/>
+              </w:rPr>
+              <w:t xml:space="preserve">Atualização do Plano de Atividades e Resultados do 3º Sprint: Cadastro e login do usuário</w:t>
             </w:r>
           </w:p>
         </w:tc>
         <w:tc>
           <w:tcPr>
             <w:shd w:fill="f2f2f2" w:val="clear"/>
-            <w:vAlign w:val="top"/>
           </w:tcPr>
           <w:p>
             <w:pPr>
-              <w:rPr>
-                <w:rFonts w:ascii="Arial" w:cs="Arial" w:eastAsia="Arial" w:hAnsi="Arial"/>
-                <w:vertAlign w:val="baseline"/>
-              </w:rPr>
-            </w:pPr>
-            <w:r>
-              <w:rPr>
-                <w:rtl w:val="0"/>
-              </w:rPr>
+              <w:jc w:val="center"/>
+              <w:rPr>
+                <w:rFonts w:ascii="Arial" w:cs="Arial" w:eastAsia="Arial" w:hAnsi="Arial"/>
+              </w:rPr>
+            </w:pPr>
+            <w:r>
+              <w:rPr>
+                <w:rFonts w:ascii="Arial" w:cs="Arial" w:eastAsia="Arial" w:hAnsi="Arial"/>
+                <w:rtl w:val="0"/>
+              </w:rPr>
+              <w:t xml:space="preserve">Daniel Vinicius e Cássia Mariane</w:t>
+            </w:r>
+          </w:p>
+        </w:tc>
+      </w:tr>
+      <w:tr>
+        <w:trPr>
+          <w:cantSplit w:val="0"/>
+          <w:tblHeader w:val="0"/>
+        </w:trPr>
+        <w:tc>
+          <w:tcPr/>
+          <w:p>
+            <w:pPr>
+              <w:jc w:val="center"/>
+              <w:rPr>
+                <w:rFonts w:ascii="Arial" w:cs="Arial" w:eastAsia="Arial" w:hAnsi="Arial"/>
+              </w:rPr>
+            </w:pPr>
+            <w:r>
+              <w:rPr>
+                <w:rFonts w:ascii="Arial" w:cs="Arial" w:eastAsia="Arial" w:hAnsi="Arial"/>
+                <w:rtl w:val="0"/>
+              </w:rPr>
+              <w:t xml:space="preserve">13/06/2023</w:t>
+            </w:r>
+          </w:p>
+        </w:tc>
+        <w:tc>
+          <w:tcPr/>
+          <w:p>
+            <w:pPr>
+              <w:jc w:val="center"/>
+              <w:rPr>
+                <w:rFonts w:ascii="Arial" w:cs="Arial" w:eastAsia="Arial" w:hAnsi="Arial"/>
+              </w:rPr>
+            </w:pPr>
+            <w:r>
+              <w:rPr>
+                <w:rFonts w:ascii="Arial" w:cs="Arial" w:eastAsia="Arial" w:hAnsi="Arial"/>
+                <w:rtl w:val="0"/>
+              </w:rPr>
+              <w:t xml:space="preserve">4</w:t>
+            </w:r>
+          </w:p>
+        </w:tc>
+        <w:tc>
+          <w:tcPr/>
+          <w:p>
+            <w:pPr>
+              <w:jc w:val="center"/>
+              <w:rPr>
+                <w:rFonts w:ascii="Arial" w:cs="Arial" w:eastAsia="Arial" w:hAnsi="Arial"/>
+              </w:rPr>
+            </w:pPr>
+            <w:r>
+              <w:rPr>
+                <w:rFonts w:ascii="Arial" w:cs="Arial" w:eastAsia="Arial" w:hAnsi="Arial"/>
+                <w:rtl w:val="0"/>
+              </w:rPr>
+              <w:t xml:space="preserve">Atualização do Plano de Atividades e Resultados do 4º Sprint: Cadastro de pet e agendamento</w:t>
+            </w:r>
+          </w:p>
+        </w:tc>
+        <w:tc>
+          <w:tcPr/>
+          <w:p>
+            <w:pPr>
+              <w:jc w:val="center"/>
+              <w:rPr>
+                <w:rFonts w:ascii="Arial" w:cs="Arial" w:eastAsia="Arial" w:hAnsi="Arial"/>
+              </w:rPr>
+            </w:pPr>
+            <w:r>
+              <w:rPr>
+                <w:rFonts w:ascii="Arial" w:cs="Arial" w:eastAsia="Arial" w:hAnsi="Arial"/>
+                <w:rtl w:val="0"/>
+              </w:rPr>
+              <w:t xml:space="preserve">Daniel Vinicius e Cássia Mariane</w:t>
+            </w:r>
+          </w:p>
+        </w:tc>
+      </w:tr>
+      <w:tr>
+        <w:trPr>
+          <w:cantSplit w:val="0"/>
+          <w:tblHeader w:val="0"/>
+        </w:trPr>
+        <w:tc>
+          <w:tcPr>
+            <w:shd w:fill="f2f2f2" w:val="clear"/>
+          </w:tcPr>
+          <w:p>
+            <w:pPr>
+              <w:jc w:val="center"/>
+              <w:rPr>
+                <w:rFonts w:ascii="Arial" w:cs="Arial" w:eastAsia="Arial" w:hAnsi="Arial"/>
+              </w:rPr>
+            </w:pPr>
+            <w:r>
+              <w:rPr>
+                <w:rFonts w:ascii="Arial" w:cs="Arial" w:eastAsia="Arial" w:hAnsi="Arial"/>
+                <w:rtl w:val="0"/>
+              </w:rPr>
+              <w:t xml:space="preserve">27/06/2023</w:t>
+            </w:r>
+          </w:p>
+        </w:tc>
+        <w:tc>
+          <w:tcPr>
+            <w:shd w:fill="f2f2f2" w:val="clear"/>
+          </w:tcPr>
+          <w:p>
+            <w:pPr>
+              <w:jc w:val="center"/>
+              <w:rPr>
+                <w:rFonts w:ascii="Arial" w:cs="Arial" w:eastAsia="Arial" w:hAnsi="Arial"/>
+              </w:rPr>
+            </w:pPr>
+            <w:r>
+              <w:rPr>
+                <w:rFonts w:ascii="Arial" w:cs="Arial" w:eastAsia="Arial" w:hAnsi="Arial"/>
+                <w:rtl w:val="0"/>
+              </w:rPr>
+              <w:t xml:space="preserve">5</w:t>
+            </w:r>
+          </w:p>
+        </w:tc>
+        <w:tc>
+          <w:tcPr>
+            <w:shd w:fill="f2f2f2" w:val="clear"/>
+          </w:tcPr>
+          <w:p>
+            <w:pPr>
+              <w:jc w:val="center"/>
+              <w:rPr>
+                <w:rFonts w:ascii="Arial" w:cs="Arial" w:eastAsia="Arial" w:hAnsi="Arial"/>
+              </w:rPr>
+            </w:pPr>
+            <w:r>
+              <w:rPr>
+                <w:rFonts w:ascii="Arial" w:cs="Arial" w:eastAsia="Arial" w:hAnsi="Arial"/>
+                <w:rtl w:val="0"/>
+              </w:rPr>
+              <w:t xml:space="preserve">Atualização do Plano de Atividades e Resultados do 5º Sprint: Área de usuário</w:t>
+            </w:r>
+          </w:p>
+        </w:tc>
+        <w:tc>
+          <w:tcPr>
+            <w:shd w:fill="f2f2f2" w:val="clear"/>
+          </w:tcPr>
+          <w:p>
+            <w:pPr>
+              <w:jc w:val="center"/>
+              <w:rPr>
+                <w:rFonts w:ascii="Arial" w:cs="Arial" w:eastAsia="Arial" w:hAnsi="Arial"/>
+              </w:rPr>
+            </w:pPr>
+            <w:r>
+              <w:rPr>
+                <w:rFonts w:ascii="Arial" w:cs="Arial" w:eastAsia="Arial" w:hAnsi="Arial"/>
+                <w:rtl w:val="0"/>
+              </w:rPr>
+              <w:t xml:space="preserve">Daniel Vinicius e Cássia Mariane</w:t>
+            </w:r>
+          </w:p>
+        </w:tc>
+      </w:tr>
+      <w:tr>
+        <w:trPr>
+          <w:cantSplit w:val="0"/>
+          <w:tblHeader w:val="0"/>
+        </w:trPr>
+        <w:tc>
+          <w:tcPr/>
+          <w:p>
+            <w:pPr>
+              <w:jc w:val="center"/>
+              <w:rPr>
+                <w:rFonts w:ascii="Arial" w:cs="Arial" w:eastAsia="Arial" w:hAnsi="Arial"/>
+              </w:rPr>
+            </w:pPr>
+            <w:r>
+              <w:rPr>
+                <w:rFonts w:ascii="Arial" w:cs="Arial" w:eastAsia="Arial" w:hAnsi="Arial"/>
+                <w:rtl w:val="0"/>
+              </w:rPr>
+              <w:t xml:space="preserve">18/07/2023</w:t>
+            </w:r>
+          </w:p>
+        </w:tc>
+        <w:tc>
+          <w:tcPr/>
+          <w:p>
+            <w:pPr>
+              <w:jc w:val="center"/>
+              <w:rPr>
+                <w:rFonts w:ascii="Arial" w:cs="Arial" w:eastAsia="Arial" w:hAnsi="Arial"/>
+              </w:rPr>
+            </w:pPr>
+            <w:r>
+              <w:rPr>
+                <w:rFonts w:ascii="Arial" w:cs="Arial" w:eastAsia="Arial" w:hAnsi="Arial"/>
+                <w:rtl w:val="0"/>
+              </w:rPr>
+              <w:t xml:space="preserve">6</w:t>
+            </w:r>
+          </w:p>
+        </w:tc>
+        <w:tc>
+          <w:tcPr/>
+          <w:p>
+            <w:pPr>
+              <w:jc w:val="center"/>
+              <w:rPr>
+                <w:rFonts w:ascii="Arial" w:cs="Arial" w:eastAsia="Arial" w:hAnsi="Arial"/>
+              </w:rPr>
+            </w:pPr>
+            <w:r>
+              <w:rPr>
+                <w:rFonts w:ascii="Arial" w:cs="Arial" w:eastAsia="Arial" w:hAnsi="Arial"/>
+                <w:rtl w:val="0"/>
+              </w:rPr>
+              <w:t xml:space="preserve">Atualização do Plano de Atividades e Resultados do 6º Sprint: Admin page</w:t>
+            </w:r>
+          </w:p>
+        </w:tc>
+        <w:tc>
+          <w:tcPr/>
+          <w:p>
+            <w:pPr>
+              <w:jc w:val="center"/>
+              <w:rPr>
+                <w:rFonts w:ascii="Arial" w:cs="Arial" w:eastAsia="Arial" w:hAnsi="Arial"/>
+              </w:rPr>
+            </w:pPr>
+            <w:r>
+              <w:rPr>
+                <w:rFonts w:ascii="Arial" w:cs="Arial" w:eastAsia="Arial" w:hAnsi="Arial"/>
+                <w:rtl w:val="0"/>
+              </w:rPr>
+              <w:t xml:space="preserve">Daniel Vinicius e Cássia Mariane</w:t>
+            </w:r>
+          </w:p>
+        </w:tc>
+      </w:tr>
+      <w:tr>
+        <w:trPr>
+          <w:cantSplit w:val="0"/>
+          <w:tblHeader w:val="0"/>
+        </w:trPr>
+        <w:tc>
+          <w:tcPr>
+            <w:shd w:fill="f2f2f2" w:val="clear"/>
+          </w:tcPr>
+          <w:p>
+            <w:pPr>
+              <w:jc w:val="center"/>
+              <w:rPr>
+                <w:rFonts w:ascii="Arial" w:cs="Arial" w:eastAsia="Arial" w:hAnsi="Arial"/>
+              </w:rPr>
+            </w:pPr>
+            <w:r>
+              <w:rPr>
+                <w:rFonts w:ascii="Arial" w:cs="Arial" w:eastAsia="Arial" w:hAnsi="Arial"/>
+                <w:rtl w:val="0"/>
+              </w:rPr>
+              <w:t xml:space="preserve">25/07/2023</w:t>
+            </w:r>
+          </w:p>
+        </w:tc>
+        <w:tc>
+          <w:tcPr>
+            <w:shd w:fill="f2f2f2" w:val="clear"/>
+          </w:tcPr>
+          <w:p>
+            <w:pPr>
+              <w:jc w:val="center"/>
+              <w:rPr>
+                <w:rFonts w:ascii="Arial" w:cs="Arial" w:eastAsia="Arial" w:hAnsi="Arial"/>
+              </w:rPr>
+            </w:pPr>
+            <w:r>
+              <w:rPr>
+                <w:rFonts w:ascii="Arial" w:cs="Arial" w:eastAsia="Arial" w:hAnsi="Arial"/>
+                <w:rtl w:val="0"/>
+              </w:rPr>
+              <w:t xml:space="preserve">7</w:t>
+            </w:r>
+          </w:p>
+        </w:tc>
+        <w:tc>
+          <w:tcPr>
+            <w:shd w:fill="f2f2f2" w:val="clear"/>
+          </w:tcPr>
+          <w:p>
+            <w:pPr>
+              <w:jc w:val="center"/>
+              <w:rPr>
+                <w:rFonts w:ascii="Arial" w:cs="Arial" w:eastAsia="Arial" w:hAnsi="Arial"/>
+              </w:rPr>
+            </w:pPr>
+            <w:r>
+              <w:rPr>
+                <w:rFonts w:ascii="Arial" w:cs="Arial" w:eastAsia="Arial" w:hAnsi="Arial"/>
+                <w:rtl w:val="0"/>
+              </w:rPr>
+              <w:t xml:space="preserve">Atualização do Plano de Atividades e Resultados do 7º Sprint: Pagamento</w:t>
+            </w:r>
+          </w:p>
+        </w:tc>
+        <w:tc>
+          <w:tcPr>
+            <w:shd w:fill="f2f2f2" w:val="clear"/>
+          </w:tcPr>
+          <w:p>
+            <w:pPr>
+              <w:jc w:val="center"/>
+              <w:rPr>
+                <w:rFonts w:ascii="Arial" w:cs="Arial" w:eastAsia="Arial" w:hAnsi="Arial"/>
+              </w:rPr>
+            </w:pPr>
+            <w:r>
+              <w:rPr>
+                <w:rFonts w:ascii="Arial" w:cs="Arial" w:eastAsia="Arial" w:hAnsi="Arial"/>
+                <w:rtl w:val="0"/>
+              </w:rPr>
+              <w:t xml:space="preserve">Daniel Vinicius e Cássia Mariane</w:t>
+            </w:r>
+          </w:p>
+        </w:tc>
+      </w:tr>
+      <w:tr>
+        <w:trPr>
+          <w:cantSplit w:val="0"/>
+          <w:tblHeader w:val="0"/>
+        </w:trPr>
+        <w:tc>
+          <w:tcPr/>
+          <w:p>
+            <w:pPr>
+              <w:jc w:val="center"/>
+              <w:rPr>
+                <w:rFonts w:ascii="Arial" w:cs="Arial" w:eastAsia="Arial" w:hAnsi="Arial"/>
+              </w:rPr>
+            </w:pPr>
+            <w:r>
+              <w:rPr>
+                <w:rFonts w:ascii="Arial" w:cs="Arial" w:eastAsia="Arial" w:hAnsi="Arial"/>
+                <w:rtl w:val="0"/>
+              </w:rPr>
+              <w:t xml:space="preserve">31/07/2023</w:t>
+            </w:r>
+          </w:p>
+        </w:tc>
+        <w:tc>
+          <w:tcPr/>
+          <w:p>
+            <w:pPr>
+              <w:jc w:val="center"/>
+              <w:rPr>
+                <w:rFonts w:ascii="Arial" w:cs="Arial" w:eastAsia="Arial" w:hAnsi="Arial"/>
+              </w:rPr>
+            </w:pPr>
+            <w:r>
+              <w:rPr>
+                <w:rFonts w:ascii="Arial" w:cs="Arial" w:eastAsia="Arial" w:hAnsi="Arial"/>
+                <w:rtl w:val="0"/>
+              </w:rPr>
+              <w:t xml:space="preserve">8</w:t>
+            </w:r>
+          </w:p>
+        </w:tc>
+        <w:tc>
+          <w:tcPr/>
+          <w:p>
+            <w:pPr>
+              <w:jc w:val="center"/>
+              <w:rPr>
+                <w:rFonts w:ascii="Arial" w:cs="Arial" w:eastAsia="Arial" w:hAnsi="Arial"/>
+              </w:rPr>
+            </w:pPr>
+            <w:r>
+              <w:rPr>
+                <w:rFonts w:ascii="Arial" w:cs="Arial" w:eastAsia="Arial" w:hAnsi="Arial"/>
+                <w:rtl w:val="0"/>
+              </w:rPr>
+              <w:t xml:space="preserve">Atualização do Plano de Atividades e Resultados do 8º Sprint: Validação de dados e casos de teste</w:t>
+            </w:r>
+          </w:p>
+        </w:tc>
+        <w:tc>
+          <w:tcPr/>
+          <w:p>
+            <w:pPr>
+              <w:jc w:val="center"/>
+              <w:rPr>
+                <w:rFonts w:ascii="Arial" w:cs="Arial" w:eastAsia="Arial" w:hAnsi="Arial"/>
+              </w:rPr>
+            </w:pPr>
+            <w:r>
+              <w:rPr>
+                <w:rFonts w:ascii="Arial" w:cs="Arial" w:eastAsia="Arial" w:hAnsi="Arial"/>
+                <w:rtl w:val="0"/>
+              </w:rPr>
+              <w:t xml:space="preserve">Daniel Vinicius e Cássia Mariane</w:t>
             </w:r>
           </w:p>
         </w:tc>
@@ -622,7 +1005,6 @@
           <w:b w:val="0"/>
           <w:sz w:val="28"/>
           <w:szCs w:val="28"/>
-          <w:vertAlign w:val="baseline"/>
         </w:rPr>
       </w:pPr>
       <w:r>
@@ -645,6 +1027,11 @@
           <w:rtl w:val="0"/>
         </w:rPr>
         <w:t xml:space="preserve">o</w:t>
+      </w:r>
+      <w:r>
+        <w:rPr>
+          <w:rtl w:val="0"/>
+        </w:rPr>
       </w:r>
     </w:p>
     <w:p>
@@ -702,7 +1089,6 @@
           <w:b w:val="0"/>
           <w:sz w:val="28"/>
           <w:szCs w:val="28"/>
-          <w:vertAlign w:val="baseline"/>
         </w:rPr>
       </w:pPr>
       <w:r>
@@ -788,7 +1174,6 @@
           <w:b w:val="0"/>
           <w:sz w:val="28"/>
           <w:szCs w:val="28"/>
-          <w:vertAlign w:val="baseline"/>
         </w:rPr>
       </w:pPr>
       <w:r>
@@ -885,7 +1270,6 @@
           <w:b w:val="0"/>
           <w:sz w:val="28"/>
           <w:szCs w:val="28"/>
-          <w:vertAlign w:val="baseline"/>
         </w:rPr>
       </w:pPr>
       <w:r>
@@ -1013,7 +1397,6 @@
           <w:b w:val="0"/>
           <w:sz w:val="28"/>
           <w:szCs w:val="28"/>
-          <w:vertAlign w:val="baseline"/>
         </w:rPr>
       </w:pPr>
       <w:r>
@@ -1090,7 +1473,6 @@
           <w:b w:val="0"/>
           <w:sz w:val="28"/>
           <w:szCs w:val="28"/>
-          <w:vertAlign w:val="baseline"/>
         </w:rPr>
       </w:pPr>
       <w:r>
@@ -1369,7 +1751,6 @@
           <w:b w:val="0"/>
           <w:sz w:val="28"/>
           <w:szCs w:val="28"/>
-          <w:vertAlign w:val="baseline"/>
         </w:rPr>
       </w:pPr>
       <w:r>
@@ -1412,6 +1793,11 @@
         </w:rPr>
         <w:t xml:space="preserve">Requisitos Funcionais</w:t>
       </w:r>
+      <w:r>
+        <w:rPr>
+          <w:rtl w:val="0"/>
+        </w:rPr>
+      </w:r>
     </w:p>
     <w:p>
       <w:pPr>
@@ -1704,7 +2090,7 @@
           <w:b w:val="1"/>
           <w:rtl w:val="0"/>
         </w:rPr>
-        <w:t xml:space="preserve">Avaliar hospedagem</w:t>
+        <w:t xml:space="preserve">Avaliar hospedagem (não entregue)</w:t>
       </w:r>
     </w:p>
     <w:p>
@@ -1839,7 +2225,7 @@
           <w:b w:val="1"/>
           <w:rtl w:val="0"/>
         </w:rPr>
-        <w:t xml:space="preserve">Subir/editar imagens do site</w:t>
+        <w:t xml:space="preserve">Subir/editar imagens do site (não entregue)</w:t>
       </w:r>
     </w:p>
     <w:p>
@@ -1855,11 +2241,6 @@
           <w:rtl w:val="0"/>
         </w:rPr>
         <w:t xml:space="preserve">O usuário recepcionista poderá subir novas imagens ou alterar as já existentes no site, títulos em cada uma para saberem, sem erro, quais imagens estão alterando.</w:t>
-      </w:r>
-      <w:r>
-        <w:rPr>
-          <w:rtl w:val="0"/>
-        </w:rPr>
       </w:r>
     </w:p>
     <w:p>
@@ -1889,7 +2270,6 @@
           <w:b w:val="0"/>
           <w:sz w:val="28"/>
           <w:szCs w:val="28"/>
-          <w:vertAlign w:val="baseline"/>
         </w:rPr>
       </w:pPr>
       <w:r>
@@ -2060,7 +2440,6 @@
     <w:pPr>
       <w:keepNext w:val="0"/>
       <w:keepLines w:val="0"/>
-      <w:pageBreakBefore w:val="0"/>
       <w:widowControl w:val="1"/>
       <w:pBdr>
         <w:top w:space="0" w:sz="0" w:val="nil"/>
@@ -2120,7 +2499,6 @@
     <w:pPr>
       <w:keepNext w:val="0"/>
       <w:keepLines w:val="0"/>
-      <w:pageBreakBefore w:val="0"/>
       <w:widowControl w:val="1"/>
       <w:pBdr>
         <w:top w:space="0" w:sz="0" w:val="nil"/>
@@ -2166,7 +2544,6 @@
     <w:pPr>
       <w:keepNext w:val="0"/>
       <w:keepLines w:val="0"/>
-      <w:pageBreakBefore w:val="0"/>
       <w:widowControl w:val="1"/>
       <w:pBdr>
         <w:top w:space="0" w:sz="0" w:val="nil"/>
@@ -2242,10 +2619,10 @@
         <wp:anchor allowOverlap="1" behindDoc="1" distB="0" distT="0" distL="0" distR="0" hidden="0" layoutInCell="1" locked="0" relativeHeight="0" simplePos="0">
           <wp:simplePos x="0" y="0"/>
           <wp:positionH relativeFrom="column">
-            <wp:posOffset>-223519</wp:posOffset>
+            <wp:posOffset>-223518</wp:posOffset>
           </wp:positionH>
           <wp:positionV relativeFrom="paragraph">
-            <wp:posOffset>-88899</wp:posOffset>
+            <wp:posOffset>-88898</wp:posOffset>
           </wp:positionV>
           <wp:extent cx="2839085" cy="531495"/>
           <wp:effectExtent b="0" l="0" r="0" t="0"/>
@@ -2284,7 +2661,6 @@
     <w:pPr>
       <w:keepNext w:val="0"/>
       <w:keepLines w:val="0"/>
-      <w:pageBreakBefore w:val="0"/>
       <w:widowControl w:val="1"/>
       <w:pBdr>
         <w:top w:space="0" w:sz="0" w:val="nil"/>
@@ -2343,7 +2719,6 @@
     <w:pPr>
       <w:keepNext w:val="0"/>
       <w:keepLines w:val="0"/>
-      <w:pageBreakBefore w:val="0"/>
       <w:widowControl w:val="1"/>
       <w:pBdr>
         <w:top w:space="0" w:sz="0" w:val="nil"/>
@@ -2452,7 +2827,7 @@
       <w:lvlText w:val="%1.%2.%3.%4.%5.%6."/>
       <w:lvlJc w:val="left"/>
       <w:pPr>
-        <w:ind w:left="2736" w:hanging="935.9999999999998"/>
+        <w:ind w:left="2736" w:hanging="935.9999999999995"/>
       </w:pPr>
       <w:rPr>
         <w:vertAlign w:val="baseline"/>
@@ -2562,7 +2937,7 @@
       <w:lvlText w:val="%1.%2.%3.%4.%5.%6."/>
       <w:lvlJc w:val="left"/>
       <w:pPr>
-        <w:ind w:left="2736" w:hanging="935.9999999999998"/>
+        <w:ind w:left="2736" w:hanging="935.9999999999995"/>
       </w:pPr>
       <w:rPr>
         <w:vertAlign w:val="baseline"/>
@@ -2748,666 +3123,6 @@
       <w:sz w:val="72"/>
       <w:szCs w:val="72"/>
     </w:rPr>
-  </w:style>
-  <w:style w:type="paragraph" w:styleId="Normal">
-    <w:name w:val="Normal"/>
-    <w:next w:val="Normal"/>
-    <w:autoRedefine w:val="0"/>
-    <w:hidden w:val="0"/>
-    <w:qFormat w:val="0"/>
-    <w:pPr>
-      <w:suppressAutoHyphens w:val="1"/>
-      <w:spacing w:after="160" w:line="259" w:lineRule="auto"/>
-      <w:ind w:leftChars="-1" w:rightChars="0" w:firstLineChars="-1"/>
-      <w:textDirection w:val="btLr"/>
-      <w:textAlignment w:val="top"/>
-      <w:outlineLvl w:val="0"/>
-    </w:pPr>
-    <w:rPr>
-      <w:w w:val="100"/>
-      <w:position w:val="-1"/>
-      <w:sz w:val="22"/>
-      <w:szCs w:val="22"/>
-      <w:effect w:val="none"/>
-      <w:vertAlign w:val="baseline"/>
-      <w:cs w:val="0"/>
-      <w:em w:val="none"/>
-      <w:lang w:bidi="ar-SA" w:eastAsia="en-US" w:val="pt-BR"/>
-    </w:rPr>
-  </w:style>
-  <w:style w:type="paragraph" w:styleId="Título1">
-    <w:name w:val="Título 1"/>
-    <w:basedOn w:val="Normal"/>
-    <w:next w:val="Normal"/>
-    <w:autoRedefine w:val="0"/>
-    <w:hidden w:val="0"/>
-    <w:qFormat w:val="0"/>
-    <w:pPr>
-      <w:keepNext w:val="1"/>
-      <w:suppressAutoHyphens w:val="1"/>
-      <w:spacing w:after="60" w:before="240" w:line="259" w:lineRule="auto"/>
-      <w:ind w:leftChars="-1" w:rightChars="0" w:firstLineChars="-1"/>
-      <w:textDirection w:val="btLr"/>
-      <w:textAlignment w:val="top"/>
-      <w:outlineLvl w:val="0"/>
-    </w:pPr>
-    <w:rPr>
-      <w:rFonts w:ascii="Calibri Light" w:cs="Times New Roman" w:eastAsia="Times New Roman" w:hAnsi="Calibri Light"/>
-      <w:b w:val="1"/>
-      <w:bCs w:val="1"/>
-      <w:w w:val="100"/>
-      <w:kern w:val="32"/>
-      <w:position w:val="-1"/>
-      <w:sz w:val="32"/>
-      <w:szCs w:val="32"/>
-      <w:effect w:val="none"/>
-      <w:vertAlign w:val="baseline"/>
-      <w:cs w:val="0"/>
-      <w:em w:val="none"/>
-      <w:lang w:bidi="ar-SA" w:eastAsia="en-US" w:val="pt-BR"/>
-    </w:rPr>
-  </w:style>
-  <w:style w:type="paragraph" w:styleId="Título3">
-    <w:name w:val="Título 3"/>
-    <w:basedOn w:val="Normal"/>
-    <w:next w:val="Normal"/>
-    <w:autoRedefine w:val="0"/>
-    <w:hidden w:val="0"/>
-    <w:qFormat w:val="1"/>
-    <w:pPr>
-      <w:keepNext w:val="1"/>
-      <w:suppressAutoHyphens w:val="1"/>
-      <w:spacing w:after="60" w:before="240" w:line="259" w:lineRule="auto"/>
-      <w:ind w:leftChars="-1" w:rightChars="0" w:firstLineChars="-1"/>
-      <w:textDirection w:val="btLr"/>
-      <w:textAlignment w:val="top"/>
-      <w:outlineLvl w:val="2"/>
-    </w:pPr>
-    <w:rPr>
-      <w:rFonts w:ascii="Calibri Light" w:cs="Times New Roman" w:eastAsia="Times New Roman" w:hAnsi="Calibri Light"/>
-      <w:b w:val="1"/>
-      <w:bCs w:val="1"/>
-      <w:w w:val="100"/>
-      <w:position w:val="-1"/>
-      <w:sz w:val="26"/>
-      <w:szCs w:val="26"/>
-      <w:effect w:val="none"/>
-      <w:vertAlign w:val="baseline"/>
-      <w:cs w:val="0"/>
-      <w:em w:val="none"/>
-      <w:lang w:bidi="ar-SA" w:eastAsia="en-US" w:val="pt-BR"/>
-    </w:rPr>
-  </w:style>
-  <w:style w:type="character" w:styleId="Fonteparág.padrão">
-    <w:name w:val="Fonte parág. padrão"/>
-    <w:next w:val="Fonteparág.padrão"/>
-    <w:autoRedefine w:val="0"/>
-    <w:hidden w:val="0"/>
-    <w:qFormat w:val="1"/>
-    <w:rPr>
-      <w:w w:val="100"/>
-      <w:position w:val="-1"/>
-      <w:effect w:val="none"/>
-      <w:vertAlign w:val="baseline"/>
-      <w:cs w:val="0"/>
-      <w:em w:val="none"/>
-      <w:lang/>
-    </w:rPr>
-  </w:style>
-  <w:style w:type="table" w:styleId="Tabelanormal">
-    <w:name w:val="Tabela normal"/>
-    <w:next w:val="Tabelanormal"/>
-    <w:autoRedefine w:val="0"/>
-    <w:hidden w:val="0"/>
-    <w:qFormat w:val="1"/>
-    <w:pPr>
-      <w:suppressAutoHyphens w:val="1"/>
-      <w:spacing w:line="1" w:lineRule="atLeast"/>
-      <w:ind w:leftChars="-1" w:rightChars="0" w:firstLineChars="-1"/>
-      <w:textDirection w:val="btLr"/>
-      <w:textAlignment w:val="top"/>
-      <w:outlineLvl w:val="0"/>
-    </w:pPr>
-    <w:rPr>
-      <w:w w:val="100"/>
-      <w:position w:val="-1"/>
-      <w:effect w:val="none"/>
-      <w:vertAlign w:val="baseline"/>
-      <w:cs w:val="0"/>
-      <w:em w:val="none"/>
-      <w:lang/>
-    </w:rPr>
-    <w:tblPr>
-      <w:jc w:val="left"/>
-      <w:tblInd w:w="0.0" w:type="dxa"/>
-      <w:tblCellMar>
-        <w:top w:w="0.0" w:type="dxa"/>
-        <w:left w:w="108.0" w:type="dxa"/>
-        <w:bottom w:w="0.0" w:type="dxa"/>
-        <w:right w:w="108.0" w:type="dxa"/>
-      </w:tblCellMar>
-    </w:tblPr>
-  </w:style>
-  <w:style w:type="numbering" w:styleId="Semlista">
-    <w:name w:val="Sem lista"/>
-    <w:next w:val="Semlista"/>
-    <w:autoRedefine w:val="0"/>
-    <w:hidden w:val="0"/>
-    <w:qFormat w:val="1"/>
-    <w:pPr>
-      <w:suppressAutoHyphens w:val="1"/>
-      <w:spacing w:line="1" w:lineRule="atLeast"/>
-      <w:ind w:leftChars="-1" w:rightChars="0" w:firstLineChars="-1"/>
-      <w:textDirection w:val="btLr"/>
-      <w:textAlignment w:val="top"/>
-      <w:outlineLvl w:val="0"/>
-    </w:pPr>
-  </w:style>
-  <w:style w:type="character" w:styleId="Título1Char">
-    <w:name w:val="Título 1 Char"/>
-    <w:next w:val="Título1Char"/>
-    <w:autoRedefine w:val="0"/>
-    <w:hidden w:val="0"/>
-    <w:qFormat w:val="0"/>
-    <w:rPr>
-      <w:rFonts w:ascii="Calibri Light" w:cs="Times New Roman" w:eastAsia="Times New Roman" w:hAnsi="Calibri Light"/>
-      <w:b w:val="1"/>
-      <w:bCs w:val="1"/>
-      <w:w w:val="100"/>
-      <w:kern w:val="32"/>
-      <w:position w:val="-1"/>
-      <w:sz w:val="32"/>
-      <w:szCs w:val="32"/>
-      <w:effect w:val="none"/>
-      <w:vertAlign w:val="baseline"/>
-      <w:cs w:val="0"/>
-      <w:em w:val="none"/>
-      <w:lang w:eastAsia="en-US"/>
-    </w:rPr>
-  </w:style>
-  <w:style w:type="paragraph" w:styleId="Cabeçalho">
-    <w:name w:val="Cabeçalho"/>
-    <w:basedOn w:val="Normal"/>
-    <w:next w:val="Cabeçalho"/>
-    <w:autoRedefine w:val="0"/>
-    <w:hidden w:val="0"/>
-    <w:qFormat w:val="1"/>
-    <w:pPr>
-      <w:tabs>
-        <w:tab w:val="center" w:leader="none" w:pos="4252"/>
-        <w:tab w:val="right" w:leader="none" w:pos="8504"/>
-      </w:tabs>
-      <w:suppressAutoHyphens w:val="1"/>
-      <w:spacing w:after="160" w:line="259" w:lineRule="auto"/>
-      <w:ind w:leftChars="-1" w:rightChars="0" w:firstLineChars="-1"/>
-      <w:textDirection w:val="btLr"/>
-      <w:textAlignment w:val="top"/>
-      <w:outlineLvl w:val="0"/>
-    </w:pPr>
-    <w:rPr>
-      <w:w w:val="100"/>
-      <w:position w:val="-1"/>
-      <w:sz w:val="22"/>
-      <w:szCs w:val="22"/>
-      <w:effect w:val="none"/>
-      <w:vertAlign w:val="baseline"/>
-      <w:cs w:val="0"/>
-      <w:em w:val="none"/>
-      <w:lang w:bidi="ar-SA" w:eastAsia="en-US" w:val="pt-BR"/>
-    </w:rPr>
-  </w:style>
-  <w:style w:type="character" w:styleId="CabeçalhoChar">
-    <w:name w:val="Cabeçalho Char"/>
-    <w:next w:val="CabeçalhoChar"/>
-    <w:autoRedefine w:val="0"/>
-    <w:hidden w:val="0"/>
-    <w:qFormat w:val="0"/>
-    <w:rPr>
-      <w:w w:val="100"/>
-      <w:position w:val="-1"/>
-      <w:sz w:val="22"/>
-      <w:szCs w:val="22"/>
-      <w:effect w:val="none"/>
-      <w:vertAlign w:val="baseline"/>
-      <w:cs w:val="0"/>
-      <w:em w:val="none"/>
-      <w:lang w:eastAsia="en-US"/>
-    </w:rPr>
-  </w:style>
-  <w:style w:type="paragraph" w:styleId="Rodapé">
-    <w:name w:val="Rodapé"/>
-    <w:basedOn w:val="Normal"/>
-    <w:next w:val="Rodapé"/>
-    <w:autoRedefine w:val="0"/>
-    <w:hidden w:val="0"/>
-    <w:qFormat w:val="1"/>
-    <w:pPr>
-      <w:tabs>
-        <w:tab w:val="center" w:leader="none" w:pos="4252"/>
-        <w:tab w:val="right" w:leader="none" w:pos="8504"/>
-      </w:tabs>
-      <w:suppressAutoHyphens w:val="1"/>
-      <w:spacing w:after="160" w:line="259" w:lineRule="auto"/>
-      <w:ind w:leftChars="-1" w:rightChars="0" w:firstLineChars="-1"/>
-      <w:textDirection w:val="btLr"/>
-      <w:textAlignment w:val="top"/>
-      <w:outlineLvl w:val="0"/>
-    </w:pPr>
-    <w:rPr>
-      <w:w w:val="100"/>
-      <w:position w:val="-1"/>
-      <w:sz w:val="22"/>
-      <w:szCs w:val="22"/>
-      <w:effect w:val="none"/>
-      <w:vertAlign w:val="baseline"/>
-      <w:cs w:val="0"/>
-      <w:em w:val="none"/>
-      <w:lang w:bidi="ar-SA" w:eastAsia="en-US" w:val="pt-BR"/>
-    </w:rPr>
-  </w:style>
-  <w:style w:type="character" w:styleId="RodapéChar">
-    <w:name w:val="Rodapé Char"/>
-    <w:next w:val="RodapéChar"/>
-    <w:autoRedefine w:val="0"/>
-    <w:hidden w:val="0"/>
-    <w:qFormat w:val="0"/>
-    <w:rPr>
-      <w:w w:val="100"/>
-      <w:position w:val="-1"/>
-      <w:sz w:val="22"/>
-      <w:szCs w:val="22"/>
-      <w:effect w:val="none"/>
-      <w:vertAlign w:val="baseline"/>
-      <w:cs w:val="0"/>
-      <w:em w:val="none"/>
-      <w:lang w:eastAsia="en-US"/>
-    </w:rPr>
-  </w:style>
-  <w:style w:type="character" w:styleId="Ref.decomentário">
-    <w:name w:val="Ref. de comentário"/>
-    <w:next w:val="Ref.decomentário"/>
-    <w:autoRedefine w:val="0"/>
-    <w:hidden w:val="0"/>
-    <w:qFormat w:val="1"/>
-    <w:rPr>
-      <w:w w:val="100"/>
-      <w:position w:val="-1"/>
-      <w:sz w:val="16"/>
-      <w:szCs w:val="16"/>
-      <w:effect w:val="none"/>
-      <w:vertAlign w:val="baseline"/>
-      <w:cs w:val="0"/>
-      <w:em w:val="none"/>
-      <w:lang/>
-    </w:rPr>
-  </w:style>
-  <w:style w:type="paragraph" w:styleId="Textodecomentário">
-    <w:name w:val="Texto de comentário"/>
-    <w:basedOn w:val="Normal"/>
-    <w:next w:val="Textodecomentário"/>
-    <w:autoRedefine w:val="0"/>
-    <w:hidden w:val="0"/>
-    <w:qFormat w:val="1"/>
-    <w:pPr>
-      <w:suppressAutoHyphens w:val="1"/>
-      <w:spacing w:after="160" w:line="259" w:lineRule="auto"/>
-      <w:ind w:leftChars="-1" w:rightChars="0" w:firstLineChars="-1"/>
-      <w:textDirection w:val="btLr"/>
-      <w:textAlignment w:val="top"/>
-      <w:outlineLvl w:val="0"/>
-    </w:pPr>
-    <w:rPr>
-      <w:w w:val="100"/>
-      <w:position w:val="-1"/>
-      <w:sz w:val="20"/>
-      <w:szCs w:val="20"/>
-      <w:effect w:val="none"/>
-      <w:vertAlign w:val="baseline"/>
-      <w:cs w:val="0"/>
-      <w:em w:val="none"/>
-      <w:lang w:bidi="ar-SA" w:eastAsia="en-US" w:val="pt-BR"/>
-    </w:rPr>
-  </w:style>
-  <w:style w:type="character" w:styleId="TextodecomentárioChar">
-    <w:name w:val="Texto de comentário Char"/>
-    <w:next w:val="TextodecomentárioChar"/>
-    <w:autoRedefine w:val="0"/>
-    <w:hidden w:val="0"/>
-    <w:qFormat w:val="0"/>
-    <w:rPr>
-      <w:w w:val="100"/>
-      <w:position w:val="-1"/>
-      <w:effect w:val="none"/>
-      <w:vertAlign w:val="baseline"/>
-      <w:cs w:val="0"/>
-      <w:em w:val="none"/>
-      <w:lang w:eastAsia="en-US"/>
-    </w:rPr>
-  </w:style>
-  <w:style w:type="paragraph" w:styleId="Assuntodocomentário">
-    <w:name w:val="Assunto do comentário"/>
-    <w:basedOn w:val="Textodecomentário"/>
-    <w:next w:val="Textodecomentário"/>
-    <w:autoRedefine w:val="0"/>
-    <w:hidden w:val="0"/>
-    <w:qFormat w:val="1"/>
-    <w:pPr>
-      <w:suppressAutoHyphens w:val="1"/>
-      <w:spacing w:after="160" w:line="259" w:lineRule="auto"/>
-      <w:ind w:leftChars="-1" w:rightChars="0" w:firstLineChars="-1"/>
-      <w:textDirection w:val="btLr"/>
-      <w:textAlignment w:val="top"/>
-      <w:outlineLvl w:val="0"/>
-    </w:pPr>
-    <w:rPr>
-      <w:b w:val="1"/>
-      <w:bCs w:val="1"/>
-      <w:w w:val="100"/>
-      <w:position w:val="-1"/>
-      <w:sz w:val="20"/>
-      <w:szCs w:val="20"/>
-      <w:effect w:val="none"/>
-      <w:vertAlign w:val="baseline"/>
-      <w:cs w:val="0"/>
-      <w:em w:val="none"/>
-      <w:lang w:bidi="ar-SA" w:eastAsia="en-US" w:val="pt-BR"/>
-    </w:rPr>
-  </w:style>
-  <w:style w:type="character" w:styleId="AssuntodocomentárioChar">
-    <w:name w:val="Assunto do comentário Char"/>
-    <w:next w:val="AssuntodocomentárioChar"/>
-    <w:autoRedefine w:val="0"/>
-    <w:hidden w:val="0"/>
-    <w:qFormat w:val="0"/>
-    <w:rPr>
-      <w:b w:val="1"/>
-      <w:bCs w:val="1"/>
-      <w:w w:val="100"/>
-      <w:position w:val="-1"/>
-      <w:effect w:val="none"/>
-      <w:vertAlign w:val="baseline"/>
-      <w:cs w:val="0"/>
-      <w:em w:val="none"/>
-      <w:lang w:eastAsia="en-US"/>
-    </w:rPr>
-  </w:style>
-  <w:style w:type="paragraph" w:styleId="Textodebalão">
-    <w:name w:val="Texto de balão"/>
-    <w:basedOn w:val="Normal"/>
-    <w:next w:val="Textodebalão"/>
-    <w:autoRedefine w:val="0"/>
-    <w:hidden w:val="0"/>
-    <w:qFormat w:val="1"/>
-    <w:pPr>
-      <w:suppressAutoHyphens w:val="1"/>
-      <w:spacing w:after="0" w:line="240" w:lineRule="auto"/>
-      <w:ind w:leftChars="-1" w:rightChars="0" w:firstLineChars="-1"/>
-      <w:textDirection w:val="btLr"/>
-      <w:textAlignment w:val="top"/>
-      <w:outlineLvl w:val="0"/>
-    </w:pPr>
-    <w:rPr>
-      <w:rFonts w:ascii="Segoe UI" w:cs="Segoe UI" w:hAnsi="Segoe UI"/>
-      <w:w w:val="100"/>
-      <w:position w:val="-1"/>
-      <w:sz w:val="18"/>
-      <w:szCs w:val="18"/>
-      <w:effect w:val="none"/>
-      <w:vertAlign w:val="baseline"/>
-      <w:cs w:val="0"/>
-      <w:em w:val="none"/>
-      <w:lang w:bidi="ar-SA" w:eastAsia="en-US" w:val="pt-BR"/>
-    </w:rPr>
-  </w:style>
-  <w:style w:type="character" w:styleId="TextodebalãoChar">
-    <w:name w:val="Texto de balão Char"/>
-    <w:next w:val="TextodebalãoChar"/>
-    <w:autoRedefine w:val="0"/>
-    <w:hidden w:val="0"/>
-    <w:qFormat w:val="0"/>
-    <w:rPr>
-      <w:rFonts w:ascii="Segoe UI" w:cs="Segoe UI" w:hAnsi="Segoe UI"/>
-      <w:w w:val="100"/>
-      <w:position w:val="-1"/>
-      <w:sz w:val="18"/>
-      <w:szCs w:val="18"/>
-      <w:effect w:val="none"/>
-      <w:vertAlign w:val="baseline"/>
-      <w:cs w:val="0"/>
-      <w:em w:val="none"/>
-      <w:lang w:eastAsia="en-US"/>
-    </w:rPr>
-  </w:style>
-  <w:style w:type="table" w:styleId="Tabelacomgrade">
-    <w:name w:val="Tabela com grade"/>
-    <w:basedOn w:val="Tabelanormal"/>
-    <w:next w:val="Tabelacomgrade"/>
-    <w:autoRedefine w:val="0"/>
-    <w:hidden w:val="0"/>
-    <w:qFormat w:val="0"/>
-    <w:pPr>
-      <w:suppressAutoHyphens w:val="1"/>
-      <w:spacing w:line="1" w:lineRule="atLeast"/>
-      <w:ind w:leftChars="-1" w:rightChars="0" w:firstLineChars="-1"/>
-      <w:textDirection w:val="btLr"/>
-      <w:textAlignment w:val="top"/>
-      <w:outlineLvl w:val="0"/>
-    </w:pPr>
-    <w:rPr>
-      <w:w w:val="100"/>
-      <w:position w:val="-1"/>
-      <w:effect w:val="none"/>
-      <w:vertAlign w:val="baseline"/>
-      <w:cs w:val="0"/>
-      <w:em w:val="none"/>
-      <w:lang/>
-    </w:rPr>
-    <w:tblPr>
-      <w:tblStyle w:val="Tabelacomgrade"/>
-      <w:jc w:val="left"/>
-      <w:tblBorders>
-        <w:top w:color="auto" w:space="0" w:sz="4" w:val="single"/>
-        <w:left w:color="auto" w:space="0" w:sz="4" w:val="single"/>
-        <w:bottom w:color="auto" w:space="0" w:sz="4" w:val="single"/>
-        <w:right w:color="auto" w:space="0" w:sz="4" w:val="single"/>
-        <w:insideH w:color="auto" w:space="0" w:sz="4" w:val="single"/>
-        <w:insideV w:color="auto" w:space="0" w:sz="4" w:val="single"/>
-      </w:tblBorders>
-    </w:tblPr>
-  </w:style>
-  <w:style w:type="table" w:styleId="TabeladeLista3">
-    <w:name w:val="Tabela de Lista 3"/>
-    <w:basedOn w:val="Tabelanormal"/>
-    <w:next w:val="TabeladeLista3"/>
-    <w:autoRedefine w:val="0"/>
-    <w:hidden w:val="0"/>
-    <w:qFormat w:val="0"/>
-    <w:pPr>
-      <w:suppressAutoHyphens w:val="1"/>
-      <w:spacing w:line="1" w:lineRule="atLeast"/>
-      <w:ind w:leftChars="-1" w:rightChars="0" w:firstLineChars="-1"/>
-      <w:textDirection w:val="btLr"/>
-      <w:textAlignment w:val="top"/>
-      <w:outlineLvl w:val="0"/>
-    </w:pPr>
-    <w:rPr>
-      <w:w w:val="100"/>
-      <w:position w:val="-1"/>
-      <w:effect w:val="none"/>
-      <w:vertAlign w:val="baseline"/>
-      <w:cs w:val="0"/>
-      <w:em w:val="none"/>
-      <w:lang/>
-    </w:rPr>
-    <w:tblPr>
-      <w:tblStyle w:val="TabeladeLista3"/>
-      <w:tblStyleRowBandSize w:val="1"/>
-      <w:tblStyleColBandSize w:val="1"/>
-      <w:jc w:val="left"/>
-      <w:tblBorders>
-        <w:top w:color="000000" w:space="0" w:sz="4" w:val="single"/>
-        <w:left w:color="000000" w:space="0" w:sz="4" w:val="single"/>
-        <w:bottom w:color="000000" w:space="0" w:sz="4" w:val="single"/>
-        <w:right w:color="000000" w:space="0" w:sz="4" w:val="single"/>
-        <w:insideH w:color="auto" w:space="0" w:sz="0" w:val="none"/>
-        <w:insideV w:color="auto" w:space="0" w:sz="0" w:val="none"/>
-      </w:tblBorders>
-    </w:tblPr>
-  </w:style>
-  <w:style w:type="table" w:styleId="TabeladeGrade4">
-    <w:name w:val="Tabela de Grade 4"/>
-    <w:basedOn w:val="Tabelanormal"/>
-    <w:next w:val="TabeladeGrade4"/>
-    <w:autoRedefine w:val="0"/>
-    <w:hidden w:val="0"/>
-    <w:qFormat w:val="0"/>
-    <w:pPr>
-      <w:suppressAutoHyphens w:val="1"/>
-      <w:spacing w:line="1" w:lineRule="atLeast"/>
-      <w:ind w:leftChars="-1" w:rightChars="0" w:firstLineChars="-1"/>
-      <w:textDirection w:val="btLr"/>
-      <w:textAlignment w:val="top"/>
-      <w:outlineLvl w:val="0"/>
-    </w:pPr>
-    <w:rPr>
-      <w:w w:val="100"/>
-      <w:position w:val="-1"/>
-      <w:effect w:val="none"/>
-      <w:vertAlign w:val="baseline"/>
-      <w:cs w:val="0"/>
-      <w:em w:val="none"/>
-      <w:lang/>
-    </w:rPr>
-    <w:tblPr>
-      <w:tblStyle w:val="TabeladeGrade4"/>
-      <w:tblStyleRowBandSize w:val="1"/>
-      <w:tblStyleColBandSize w:val="1"/>
-      <w:jc w:val="left"/>
-      <w:tblBorders>
-        <w:top w:color="666666" w:space="0" w:sz="4" w:val="single"/>
-        <w:left w:color="666666" w:space="0" w:sz="4" w:val="single"/>
-        <w:bottom w:color="666666" w:space="0" w:sz="4" w:val="single"/>
-        <w:right w:color="666666" w:space="0" w:sz="4" w:val="single"/>
-        <w:insideH w:color="666666" w:space="0" w:sz="4" w:val="single"/>
-        <w:insideV w:color="666666" w:space="0" w:sz="4" w:val="single"/>
-      </w:tblBorders>
-    </w:tblPr>
-  </w:style>
-  <w:style w:type="paragraph" w:styleId="Requisito">
-    <w:name w:val="Requisito"/>
-    <w:basedOn w:val="Título3"/>
-    <w:next w:val="Requisito"/>
-    <w:autoRedefine w:val="0"/>
-    <w:hidden w:val="0"/>
-    <w:qFormat w:val="0"/>
-    <w:pPr>
-      <w:keepNext w:val="0"/>
-      <w:tabs>
-        <w:tab w:val="left" w:leader="none" w:pos="2517"/>
-      </w:tabs>
-      <w:suppressAutoHyphens w:val="1"/>
-      <w:spacing w:after="60" w:before="240" w:line="240" w:lineRule="auto"/>
-      <w:ind w:left="1134" w:leftChars="-1" w:rightChars="0" w:firstLineChars="-1"/>
-      <w:jc w:val="both"/>
-      <w:textDirection w:val="btLr"/>
-      <w:textAlignment w:val="top"/>
-      <w:outlineLvl w:val="2"/>
-    </w:pPr>
-    <w:rPr>
-      <w:rFonts w:ascii="Verdana" w:cs="Times New Roman" w:eastAsia="Times New Roman" w:hAnsi="Verdana"/>
-      <w:b w:val="1"/>
-      <w:bCs w:val="1"/>
-      <w:w w:val="100"/>
-      <w:position w:val="-1"/>
-      <w:sz w:val="20"/>
-      <w:szCs w:val="27"/>
-      <w:effect w:val="none"/>
-      <w:vertAlign w:val="baseline"/>
-      <w:cs w:val="0"/>
-      <w:em w:val="none"/>
-      <w:lang w:bidi="ar-SA" w:eastAsia="en-US" w:val="en-US"/>
-    </w:rPr>
-  </w:style>
-  <w:style w:type="paragraph" w:styleId="Descrição">
-    <w:name w:val="Descrição"/>
-    <w:basedOn w:val="Normal"/>
-    <w:next w:val="Descrição"/>
-    <w:autoRedefine w:val="0"/>
-    <w:hidden w:val="0"/>
-    <w:qFormat w:val="0"/>
-    <w:pPr>
-      <w:suppressAutoHyphens w:val="1"/>
-      <w:spacing w:after="60" w:before="60" w:line="240" w:lineRule="auto"/>
-      <w:ind w:left="1134" w:leftChars="-1" w:rightChars="0" w:firstLineChars="-1"/>
-      <w:jc w:val="both"/>
-      <w:textDirection w:val="btLr"/>
-      <w:textAlignment w:val="top"/>
-      <w:outlineLvl w:val="0"/>
-    </w:pPr>
-    <w:rPr>
-      <w:rFonts w:ascii="Verdana" w:eastAsia="Times New Roman" w:hAnsi="Verdana"/>
-      <w:w w:val="100"/>
-      <w:position w:val="-1"/>
-      <w:sz w:val="20"/>
-      <w:szCs w:val="24"/>
-      <w:effect w:val="none"/>
-      <w:vertAlign w:val="baseline"/>
-      <w:cs w:val="0"/>
-      <w:em w:val="none"/>
-      <w:lang w:bidi="ar-SA" w:eastAsia="pt-BR" w:val="pt-BR"/>
-    </w:rPr>
-  </w:style>
-  <w:style w:type="character" w:styleId="Título3Char">
-    <w:name w:val="Título 3 Char"/>
-    <w:next w:val="Título3Char"/>
-    <w:autoRedefine w:val="0"/>
-    <w:hidden w:val="0"/>
-    <w:qFormat w:val="0"/>
-    <w:rPr>
-      <w:rFonts w:ascii="Calibri Light" w:cs="Times New Roman" w:eastAsia="Times New Roman" w:hAnsi="Calibri Light"/>
-      <w:b w:val="1"/>
-      <w:bCs w:val="1"/>
-      <w:w w:val="100"/>
-      <w:position w:val="-1"/>
-      <w:sz w:val="26"/>
-      <w:szCs w:val="26"/>
-      <w:effect w:val="none"/>
-      <w:vertAlign w:val="baseline"/>
-      <w:cs w:val="0"/>
-      <w:em w:val="none"/>
-      <w:lang w:eastAsia="en-US"/>
-    </w:rPr>
-  </w:style>
-  <w:style w:type="table" w:styleId="TabelaSimples4">
-    <w:name w:val="Tabela Simples 4"/>
-    <w:basedOn w:val="Tabelanormal"/>
-    <w:next w:val="TabelaSimples4"/>
-    <w:autoRedefine w:val="0"/>
-    <w:hidden w:val="0"/>
-    <w:qFormat w:val="0"/>
-    <w:pPr>
-      <w:suppressAutoHyphens w:val="1"/>
-      <w:spacing w:line="1" w:lineRule="atLeast"/>
-      <w:ind w:leftChars="-1" w:rightChars="0" w:firstLineChars="-1"/>
-      <w:textDirection w:val="btLr"/>
-      <w:textAlignment w:val="top"/>
-      <w:outlineLvl w:val="0"/>
-    </w:pPr>
-    <w:rPr>
-      <w:w w:val="100"/>
-      <w:position w:val="-1"/>
-      <w:effect w:val="none"/>
-      <w:vertAlign w:val="baseline"/>
-      <w:cs w:val="0"/>
-      <w:em w:val="none"/>
-      <w:lang/>
-    </w:rPr>
-    <w:tblPr>
-      <w:tblStyle w:val="TabelaSimples4"/>
-      <w:tblStyleRowBandSize w:val="1"/>
-      <w:tblStyleColBandSize w:val="1"/>
-      <w:jc w:val="left"/>
-    </w:tblPr>
   </w:style>
   <w:style w:type="paragraph" w:styleId="Subtitle">
     <w:name w:val="Subtitle"/>
@@ -3774,19 +3489,4 @@
   </a:objectDefaults>
   <a:extraClrSchemeLst/>
 </a:theme>
-</file>
-
-<file path=customXML/item1.xml><?xml version="1.0" encoding="utf-8"?>
-<go:gDocsCustomXmlDataStorage xmlns:go="http://customooxmlschemas.google.com/" xmlns:r="http://schemas.openxmlformats.org/officeDocument/2006/relationships" uri="GoogleDocsCustomDataVersion1">
-  <go:docsCustomData xmlns:go="http://customooxmlschemas.google.com/" roundtripDataSignature="AMtx7mj0rBF09lHoUDN9coTDDzCcGxQ3cg==">AMUW2mWHfC5zBmx+8HPlpZm55ENKh2aLBr9rQ10OgdJ8QmO6HlJA+sVkCxy9lq0oZocaefR8uUJ3hKxtPMQNH26eoDl1pfWxegLFoSdbrSfykLxOVBCWEjE=</go:docsCustomData>
-</go:gDocsCustomXmlDataStorage>
-</file>
-
-<file path=customXML/itemProps1.xml><?xml version="1.0" encoding="utf-8"?>
-<ds:datastoreItem xmlns:ds="http://schemas.openxmlformats.org/officeDocument/2006/customXml" ds:itemID="{11111111-1234-1234-1234-123412341234}">
-  <ds:schemaRefs>
-    <ds:schemaRef ds:uri="http://schemas.openxmlformats.org/officeDocument/2006/relationships"/>
-    <ds:schemaRef ds:uri="http://customooxmlschemas.google.com/"/>
-  </ds:schemaRefs>
-</ds:datastoreItem>
 </file>
</xml_diff>